<commit_message>
små ändringar i genomförbarhetsanalys
</commit_message>
<xml_diff>
--- a/Genomförbarhetsanalys/Genomförbarhetsanalys.docx
+++ b/Genomförbarhetsanalys/Genomförbarhetsanalys.docx
@@ -24,26 +24,45 @@
       <w:r>
         <w:t>tt få råd och vägledning om vilka tekniker som är rimliga och orimliga.</w:t>
       </w:r>
+      <w:r>
+        <w:t xml:space="preserve"> Mötesanteckningar med handledare</w:t>
+      </w:r>
+      <w:r>
+        <w:t>n</w:t>
+      </w:r>
+      <w:r>
+        <w:t xml:space="preserve"> går att se i länken nedan</w:t>
+      </w:r>
     </w:p>
-    <w:p/>
     <w:p>
-      <w:r>
-        <w:t>Syftet med genomförbarhetsanalysen är att ge ett bättre perspektiv på v</w:t>
-      </w:r>
-      <w:r>
-        <w:t>ilka tekniker som är rimliga och passar med vårt ändamål (positioneringssystem)</w:t>
-      </w:r>
-      <w:r>
-        <w:t xml:space="preserve">, där olika faktorer spelar roll så som tillgänglighet, pris, svårighetsgrad och </w:t>
-      </w:r>
-      <w:r>
-        <w:t>ändamål.</w:t>
-      </w:r>
+      <w:hyperlink r:id="rId4" w:history="1">
+        <w:r>
+          <w:rPr>
+            <w:rStyle w:val="Hyperlnk"/>
+          </w:rPr>
+          <w:t>Mötesanteckningar</w:t>
+        </w:r>
+      </w:hyperlink>
     </w:p>
     <w:p>
       <w:bookmarkStart w:id="0" w:name="_GoBack"/>
       <w:bookmarkEnd w:id="0"/>
     </w:p>
+    <w:p>
+      <w:r>
+        <w:t>Syftet med genomförbarhetsanalysen är att ge ett bättre perspektiv på v</w:t>
+      </w:r>
+      <w:r>
+        <w:t>ilka tekniker som är rimliga och passar med vårt ändamål (positioneringssystem)</w:t>
+      </w:r>
+      <w:r>
+        <w:t xml:space="preserve">, där olika faktorer spelar roll så som tillgänglighet, pris, svårighetsgrad och </w:t>
+      </w:r>
+      <w:r>
+        <w:t>ändamål.</w:t>
+      </w:r>
+    </w:p>
+    <w:p/>
     <w:p>
       <w:pPr>
         <w:rPr>
@@ -147,45 +166,13 @@
           </w:p>
           <w:p>
             <w:r>
-              <w:t>Svårt</w:t>
-            </w:r>
-            <w:r>
-              <w:t xml:space="preserve"> (ljusets hastighet)</w:t>
-            </w:r>
-          </w:p>
-          <w:p>
-            <w:r>
-              <w:t>Dålig tillgänglighet (Beställs</w:t>
-            </w:r>
-            <w:r>
-              <w:t xml:space="preserve"> från e-</w:t>
-            </w:r>
-            <w:proofErr w:type="spellStart"/>
-            <w:r>
-              <w:t>bay</w:t>
-            </w:r>
-            <w:proofErr w:type="spellEnd"/>
-            <w:r>
-              <w:t>/</w:t>
-            </w:r>
-            <w:proofErr w:type="spellStart"/>
-            <w:r>
-              <w:t>tyskland</w:t>
-            </w:r>
-            <w:proofErr w:type="spellEnd"/>
-            <w:r>
-              <w:t xml:space="preserve"> kan </w:t>
-            </w:r>
-            <w:r>
-              <w:t>bli lång leveranstid</w:t>
-            </w:r>
-            <w:r>
-              <w:t>)</w:t>
-            </w:r>
-          </w:p>
-          <w:p>
-            <w:r>
-              <w:t xml:space="preserve">Rör sig med ljusets hastighet (3 </w:t>
+              <w:t>Svårt (</w:t>
+            </w:r>
+            <w:r>
+              <w:t xml:space="preserve">Rör sig med ljusets hastighet </w:t>
+            </w:r>
+            <w:r>
+              <w:t xml:space="preserve">3 </w:t>
             </w:r>
             <w:r>
               <w:rPr>
@@ -206,12 +193,42 @@
               <w:t xml:space="preserve"> m/s)</w:t>
             </w:r>
           </w:p>
+          <w:p>
+            <w:r>
+              <w:t>Dålig tillgänglighet (Beställs</w:t>
+            </w:r>
+            <w:r>
+              <w:t xml:space="preserve"> från e-</w:t>
+            </w:r>
+            <w:proofErr w:type="spellStart"/>
+            <w:r>
+              <w:t>bay</w:t>
+            </w:r>
+            <w:proofErr w:type="spellEnd"/>
+            <w:r>
+              <w:t>/T</w:t>
+            </w:r>
+            <w:r>
+              <w:t>yskland</w:t>
+            </w:r>
+            <w:r>
+              <w:t xml:space="preserve"> kan </w:t>
+            </w:r>
+            <w:r>
+              <w:t>bli lång leveranstid</w:t>
+            </w:r>
+            <w:r>
+              <w:t>)</w:t>
+            </w:r>
+          </w:p>
+          <w:p/>
         </w:tc>
       </w:tr>
       <w:tr>
         <w:tc>
           <w:tcPr>
             <w:tcW w:w="3005" w:type="dxa"/>
+            <w:shd w:val="clear" w:color="auto" w:fill="D9D9D9" w:themeFill="background1" w:themeFillShade="D9"/>
           </w:tcPr>
           <w:p>
             <w:r>
@@ -222,6 +239,7 @@
         <w:tc>
           <w:tcPr>
             <w:tcW w:w="3005" w:type="dxa"/>
+            <w:shd w:val="clear" w:color="auto" w:fill="D9D9D9" w:themeFill="background1" w:themeFillShade="D9"/>
           </w:tcPr>
           <w:p>
             <w:r>
@@ -247,6 +265,7 @@
         <w:tc>
           <w:tcPr>
             <w:tcW w:w="3624" w:type="dxa"/>
+            <w:shd w:val="clear" w:color="auto" w:fill="D9D9D9" w:themeFill="background1" w:themeFillShade="D9"/>
           </w:tcPr>
           <w:p>
             <w:r>
@@ -278,8 +297,13 @@
             </w:r>
             <w:proofErr w:type="spellEnd"/>
             <w:r>
-              <w:t xml:space="preserve"> Reckoning</w:t>
-            </w:r>
+              <w:t xml:space="preserve"> </w:t>
+            </w:r>
+            <w:proofErr w:type="spellStart"/>
+            <w:r>
+              <w:t>Reckoning</w:t>
+            </w:r>
+            <w:proofErr w:type="spellEnd"/>
           </w:p>
         </w:tc>
         <w:tc>
@@ -296,8 +320,6 @@
             </w:r>
             <w:r>
               <w:br/>
-            </w:r>
-            <w:r>
               <w:t>Bra tillgänglighet</w:t>
             </w:r>
           </w:p>
@@ -323,6 +345,7 @@
         <w:tc>
           <w:tcPr>
             <w:tcW w:w="3005" w:type="dxa"/>
+            <w:shd w:val="clear" w:color="auto" w:fill="D9D9D9" w:themeFill="background1" w:themeFillShade="D9"/>
           </w:tcPr>
           <w:p>
             <w:r>
@@ -341,6 +364,7 @@
         <w:tc>
           <w:tcPr>
             <w:tcW w:w="3005" w:type="dxa"/>
+            <w:shd w:val="clear" w:color="auto" w:fill="D9D9D9" w:themeFill="background1" w:themeFillShade="D9"/>
           </w:tcPr>
           <w:p>
             <w:r>
@@ -353,8 +377,6 @@
             </w:r>
             <w:r>
               <w:br/>
-            </w:r>
-            <w:r>
               <w:t>Bra tillgänglighet</w:t>
             </w:r>
           </w:p>
@@ -362,6 +384,7 @@
         <w:tc>
           <w:tcPr>
             <w:tcW w:w="3624" w:type="dxa"/>
+            <w:shd w:val="clear" w:color="auto" w:fill="D9D9D9" w:themeFill="background1" w:themeFillShade="D9"/>
           </w:tcPr>
           <w:p>
             <w:r>
@@ -386,15 +409,7 @@
               <w:t xml:space="preserve"> ovanifrån</w:t>
             </w:r>
             <w:r>
-              <w:t xml:space="preserve"> (</w:t>
-            </w:r>
-            <w:proofErr w:type="spellStart"/>
-            <w:r>
-              <w:t>OpenCV</w:t>
-            </w:r>
-            <w:proofErr w:type="spellEnd"/>
-            <w:r>
-              <w:t>)</w:t>
+              <w:t xml:space="preserve"> (OpenCV)</w:t>
             </w:r>
           </w:p>
         </w:tc>
@@ -412,6 +427,11 @@
               <w:t>Billig</w:t>
             </w:r>
           </w:p>
+          <w:p>
+            <w:r>
+              <w:t>Teoretiskt sätt bra noggrannhet</w:t>
+            </w:r>
+          </w:p>
         </w:tc>
         <w:tc>
           <w:tcPr>
@@ -419,19 +439,10 @@
           </w:tcPr>
           <w:p>
             <w:r>
-              <w:t xml:space="preserve">Ingen tidigare erfarenhet av </w:t>
-            </w:r>
-            <w:proofErr w:type="spellStart"/>
-            <w:r>
-              <w:t>OpenCV</w:t>
-            </w:r>
-            <w:proofErr w:type="spellEnd"/>
-          </w:p>
-          <w:p>
-            <w:r>
-              <w:t>Teoretiskt sätt bra noggrannhet</w:t>
-            </w:r>
-          </w:p>
+              <w:t>Ingen tidigare erfarenhet av OpenCV</w:t>
+            </w:r>
+          </w:p>
+          <w:p/>
         </w:tc>
       </w:tr>
       <w:tr>
@@ -441,6 +452,7 @@
         <w:tc>
           <w:tcPr>
             <w:tcW w:w="3005" w:type="dxa"/>
+            <w:shd w:val="clear" w:color="auto" w:fill="D9D9D9" w:themeFill="background1" w:themeFillShade="D9"/>
           </w:tcPr>
           <w:p>
             <w:r>
@@ -451,15 +463,14 @@
         <w:tc>
           <w:tcPr>
             <w:tcW w:w="3005" w:type="dxa"/>
-          </w:tcPr>
-          <w:p>
-            <w:r>
-              <w:t>Bra noggrannhet</w:t>
+            <w:shd w:val="clear" w:color="auto" w:fill="D9D9D9" w:themeFill="background1" w:themeFillShade="D9"/>
+          </w:tcPr>
+          <w:p>
+            <w:r>
+              <w:t>Teoretiskt sätt bra noggrannhet</w:t>
             </w:r>
             <w:r>
               <w:br/>
-            </w:r>
-            <w:r>
               <w:t>Bra tillgänglighet</w:t>
             </w:r>
           </w:p>
@@ -468,6 +479,7 @@
         <w:tc>
           <w:tcPr>
             <w:tcW w:w="3624" w:type="dxa"/>
+            <w:shd w:val="clear" w:color="auto" w:fill="D9D9D9" w:themeFill="background1" w:themeFillShade="D9"/>
           </w:tcPr>
           <w:p>
             <w:r>
@@ -487,32 +499,46 @@
               <w:t>Ingen tidigare erfarenhet</w:t>
             </w:r>
             <w:r>
-              <w:t xml:space="preserve"> av </w:t>
-            </w:r>
-            <w:proofErr w:type="spellStart"/>
-            <w:r>
-              <w:t>OpenCV</w:t>
-            </w:r>
-            <w:proofErr w:type="spellEnd"/>
+              <w:t xml:space="preserve"> av OpenCV</w:t>
+            </w:r>
           </w:p>
           <w:p>
             <w:r>
               <w:t>Lite mer avancerad matematik</w:t>
             </w:r>
           </w:p>
-          <w:p>
-            <w:r>
-              <w:t>Osäkert hur upplösning påverkar noggrannhet</w:t>
-            </w:r>
-          </w:p>
-          <w:p/>
         </w:tc>
       </w:tr>
     </w:tbl>
     <w:p/>
     <w:p>
       <w:r>
-        <w:t xml:space="preserve">Resultatet av genomförbarhetsanalysen kombinerat med vårt ändamål visar framförallt på att bildbehandlingen och Ultraljuds lösningen är de tekniker som är mest lovande. Eftersom noggrannheten spelar en stor roll, men även tillgängligheten och priset. </w:t>
+        <w:t xml:space="preserve">Resultatet av genomförbarhetsanalysen kombinerat med vårt ändamål visar framförallt på att bildbehandlingen och Ultraljuds lösningen är de tekniker som är mest lovande. Eftersom </w:t>
+      </w:r>
+      <w:r>
+        <w:lastRenderedPageBreak/>
+        <w:t xml:space="preserve">noggrannheten spelar en stor roll, men även tillgängligheten och priset. </w:t>
+      </w:r>
+      <w:r>
+        <w:t xml:space="preserve">Till ultraljudslösningen har vi även fått underlag i form av ett exjobb från </w:t>
+      </w:r>
+      <w:r>
+        <w:t>handledaren. Detta stärker</w:t>
+      </w:r>
+      <w:r>
+        <w:t xml:space="preserve"> U</w:t>
+      </w:r>
+      <w:r>
+        <w:t>l</w:t>
+      </w:r>
+      <w:r>
+        <w:t>traljudslösningen</w:t>
+      </w:r>
+      <w:r>
+        <w:t xml:space="preserve"> </w:t>
+      </w:r>
+      <w:r>
+        <w:t>ytterligare.</w:t>
       </w:r>
     </w:p>
     <w:p/>
@@ -655,6 +681,7 @@
     <w:lsdException w:name="HTML Sample" w:semiHidden="1" w:unhideWhenUsed="1"/>
     <w:lsdException w:name="HTML Typewriter" w:semiHidden="1" w:unhideWhenUsed="1"/>
     <w:lsdException w:name="HTML Variable" w:semiHidden="1" w:unhideWhenUsed="1"/>
+    <w:lsdException w:name="Normal Table" w:semiHidden="1" w:unhideWhenUsed="1"/>
     <w:lsdException w:name="annotation subject" w:semiHidden="1" w:unhideWhenUsed="1"/>
     <w:lsdException w:name="No List" w:semiHidden="1" w:unhideWhenUsed="1"/>
     <w:lsdException w:name="Outline List 1" w:semiHidden="1" w:unhideWhenUsed="1"/>
@@ -699,6 +726,7 @@
     <w:lsdException w:name="Table Professional" w:semiHidden="1" w:unhideWhenUsed="1"/>
     <w:lsdException w:name="Table Subtle 1" w:semiHidden="1" w:unhideWhenUsed="1"/>
     <w:lsdException w:name="Table Subtle 2" w:semiHidden="1" w:unhideWhenUsed="1"/>
+    <w:lsdException w:name="Table Web 1" w:semiHidden="1" w:unhideWhenUsed="1"/>
     <w:lsdException w:name="Table Web 2" w:semiHidden="1" w:unhideWhenUsed="1"/>
     <w:lsdException w:name="Table Web 3" w:semiHidden="1" w:unhideWhenUsed="1"/>
     <w:lsdException w:name="Balloon Text" w:semiHidden="1" w:unhideWhenUsed="1"/>
@@ -1007,6 +1035,17 @@
       </w:tblBorders>
     </w:tblPr>
   </w:style>
+  <w:style w:type="character" w:styleId="Hyperlnk">
+    <w:name w:val="Hyperlink"/>
+    <w:basedOn w:val="Standardstycketeckensnitt"/>
+    <w:uiPriority w:val="99"/>
+    <w:unhideWhenUsed/>
+    <w:rsid w:val="005C4133"/>
+    <w:rPr>
+      <w:color w:val="0563C1" w:themeColor="hyperlink"/>
+      <w:u w:val="single"/>
+    </w:rPr>
+  </w:style>
 </w:styles>
 </file>
 

</xml_diff>